<commit_message>
Propuesta de sistematizar el conteo total de clientes ingresados y ventas realizadas
</commit_message>
<xml_diff>
--- a/PYxVanessa/contador_clientes.docx
+++ b/PYxVanessa/contador_clientes.docx
@@ -49,6 +49,7 @@
         </w:rPr>
         <w:t xml:space="preserve"> </w:t>
       </w:r>
+      <w:proofErr w:type="spellStart"/>
       <w:r>
         <w:rPr>
           <w:rFonts w:ascii="Century Gothic" w:hAnsi="Century Gothic"/>
@@ -76,6 +77,7 @@
         </w:rPr>
         <w:t>xVanessa</w:t>
       </w:r>
+      <w:proofErr w:type="spellEnd"/>
     </w:p>
     <w:p>
       <w:pPr>
@@ -895,6 +897,7 @@
       <w:r>
         <w:rPr>
           <w:rFonts w:ascii="Century Gothic" w:hAnsi="Century Gothic"/>
+          <w:noProof/>
         </w:rPr>
         <w:drawing>
           <wp:inline distT="0" distB="0" distL="0" distR="0" wp14:anchorId="7B4702C1" wp14:editId="6E41A7E3">
@@ -1214,14 +1217,23 @@
       <w:pPr>
         <w:rPr>
           <w:rFonts w:ascii="Century Gothic" w:hAnsi="Century Gothic"/>
-          <w:bCs/>
-        </w:rPr>
-      </w:pPr>
-      <w:r>
-        <w:rPr>
-          <w:rFonts w:ascii="Century Gothic" w:hAnsi="Century Gothic"/>
           <w:b/>
         </w:rPr>
+      </w:pPr>
+    </w:p>
+    <w:p>
+      <w:pPr>
+        <w:rPr>
+          <w:rFonts w:ascii="Century Gothic" w:hAnsi="Century Gothic"/>
+          <w:bCs/>
+        </w:rPr>
+      </w:pPr>
+      <w:r>
+        <w:rPr>
+          <w:rFonts w:ascii="Century Gothic" w:hAnsi="Century Gothic"/>
+          <w:b/>
+        </w:rPr>
+        <w:lastRenderedPageBreak/>
         <w:t>¿Qué validaciones o controles incluirías?</w:t>
       </w:r>
     </w:p>
@@ -1242,8 +1254,21 @@
           <w:rFonts w:ascii="Century Gothic" w:hAnsi="Century Gothic"/>
           <w:bCs/>
         </w:rPr>
-        <w:lastRenderedPageBreak/>
-        <w:t>Solo usuarios autorizados podrán editar la información del reporte (en case de ser necesario)</w:t>
+        <w:t>Solo usuarios autorizados podrán editar la información del reporte (en cas</w:t>
+      </w:r>
+      <w:r>
+        <w:rPr>
+          <w:rFonts w:ascii="Century Gothic" w:hAnsi="Century Gothic"/>
+          <w:bCs/>
+        </w:rPr>
+        <w:t>o</w:t>
+      </w:r>
+      <w:r>
+        <w:rPr>
+          <w:rFonts w:ascii="Century Gothic" w:hAnsi="Century Gothic"/>
+          <w:bCs/>
+        </w:rPr>
+        <w:t xml:space="preserve"> de ser necesario)</w:t>
       </w:r>
     </w:p>
     <w:p>
@@ -1263,7 +1288,7 @@
           <w:rFonts w:ascii="Century Gothic" w:hAnsi="Century Gothic"/>
           <w:bCs/>
         </w:rPr>
-        <w:t>Que el reporte se deba ser aprobado</w:t>
+        <w:t>Que el reporte deba ser aprobado</w:t>
       </w:r>
     </w:p>
     <w:p>
@@ -1284,6 +1309,27 @@
           <w:bCs/>
         </w:rPr>
         <w:t>Revisar que los campos estén completos</w:t>
+      </w:r>
+      <w:r>
+        <w:rPr>
+          <w:rFonts w:ascii="Century Gothic" w:hAnsi="Century Gothic"/>
+          <w:bCs/>
+        </w:rPr>
+        <w:t xml:space="preserve"> (que ningún campo este </w:t>
+      </w:r>
+      <w:r>
+        <w:rPr>
+          <w:rFonts w:ascii="Century Gothic" w:hAnsi="Century Gothic"/>
+          <w:bCs/>
+        </w:rPr>
+        <w:t>vacío</w:t>
+      </w:r>
+      <w:r>
+        <w:rPr>
+          <w:rFonts w:ascii="Century Gothic" w:hAnsi="Century Gothic"/>
+          <w:bCs/>
+        </w:rPr>
+        <w:t>)</w:t>
       </w:r>
     </w:p>
     <w:p>
@@ -1340,13 +1386,12 @@
       </w:tblPr>
       <w:tblGrid>
         <w:gridCol w:w="881"/>
-        <w:gridCol w:w="925"/>
+        <w:gridCol w:w="971"/>
         <w:gridCol w:w="1070"/>
         <w:gridCol w:w="1074"/>
         <w:gridCol w:w="951"/>
         <w:gridCol w:w="1827"/>
         <w:gridCol w:w="810"/>
-        <w:gridCol w:w="1096"/>
       </w:tblGrid>
       <w:tr>
         <w:trPr>
@@ -1356,7 +1401,7 @@
         <w:tc>
           <w:tcPr>
             <w:cnfStyle w:val="001000000000" w:firstRow="0" w:lastRow="0" w:firstColumn="1" w:lastColumn="0" w:oddVBand="0" w:evenVBand="0" w:oddHBand="0" w:evenHBand="0" w:firstRowFirstColumn="0" w:firstRowLastColumn="0" w:lastRowFirstColumn="0" w:lastRowLastColumn="0"/>
-            <w:tcW w:w="853" w:type="dxa"/>
+            <w:tcW w:w="881" w:type="dxa"/>
           </w:tcPr>
           <w:p>
             <w:pPr>
@@ -1380,7 +1425,7 @@
         </w:tc>
         <w:tc>
           <w:tcPr>
-            <w:tcW w:w="894" w:type="dxa"/>
+            <w:tcW w:w="925" w:type="dxa"/>
           </w:tcPr>
           <w:p>
             <w:pPr>
@@ -1405,7 +1450,7 @@
         </w:tc>
         <w:tc>
           <w:tcPr>
-            <w:tcW w:w="1034" w:type="dxa"/>
+            <w:tcW w:w="1070" w:type="dxa"/>
           </w:tcPr>
           <w:p>
             <w:pPr>
@@ -1430,7 +1475,7 @@
         </w:tc>
         <w:tc>
           <w:tcPr>
-            <w:tcW w:w="1037" w:type="dxa"/>
+            <w:tcW w:w="1074" w:type="dxa"/>
           </w:tcPr>
           <w:p>
             <w:pPr>
@@ -1455,7 +1500,7 @@
         </w:tc>
         <w:tc>
           <w:tcPr>
-            <w:tcW w:w="920" w:type="dxa"/>
+            <w:tcW w:w="951" w:type="dxa"/>
           </w:tcPr>
           <w:p>
             <w:pPr>
@@ -1480,7 +1525,7 @@
         </w:tc>
         <w:tc>
           <w:tcPr>
-            <w:tcW w:w="1758" w:type="dxa"/>
+            <w:tcW w:w="1827" w:type="dxa"/>
           </w:tcPr>
           <w:p>
             <w:pPr>
@@ -1505,7 +1550,7 @@
         </w:tc>
         <w:tc>
           <w:tcPr>
-            <w:tcW w:w="785" w:type="dxa"/>
+            <w:tcW w:w="810" w:type="dxa"/>
           </w:tcPr>
           <w:p>
             <w:pPr>
@@ -1528,31 +1573,6 @@
             </w:r>
           </w:p>
         </w:tc>
-        <w:tc>
-          <w:tcPr>
-            <w:tcW w:w="221" w:type="dxa"/>
-          </w:tcPr>
-          <w:p>
-            <w:pPr>
-              <w:cnfStyle w:val="100000000000" w:firstRow="1" w:lastRow="0" w:firstColumn="0" w:lastColumn="0" w:oddVBand="0" w:evenVBand="0" w:oddHBand="0" w:evenHBand="0" w:firstRowFirstColumn="0" w:firstRowLastColumn="0" w:lastRowFirstColumn="0" w:lastRowLastColumn="0"/>
-              <w:rPr>
-                <w:rFonts w:ascii="Century Gothic" w:hAnsi="Century Gothic"/>
-                <w:bCs w:val="0"/>
-                <w:sz w:val="22"/>
-                <w:szCs w:val="22"/>
-              </w:rPr>
-            </w:pPr>
-            <w:r>
-              <w:rPr>
-                <w:rFonts w:ascii="Century Gothic" w:hAnsi="Century Gothic"/>
-                <w:bCs w:val="0"/>
-                <w:sz w:val="22"/>
-                <w:szCs w:val="22"/>
-              </w:rPr>
-              <w:t>Aprobar</w:t>
-            </w:r>
-          </w:p>
-        </w:tc>
       </w:tr>
       <w:tr>
         <w:trPr>
@@ -1561,7 +1581,7 @@
         <w:tc>
           <w:tcPr>
             <w:cnfStyle w:val="001000000000" w:firstRow="0" w:lastRow="0" w:firstColumn="1" w:lastColumn="0" w:oddVBand="0" w:evenVBand="0" w:oddHBand="0" w:evenHBand="0" w:firstRowFirstColumn="0" w:firstRowLastColumn="0" w:lastRowFirstColumn="0" w:lastRowLastColumn="0"/>
-            <w:tcW w:w="853" w:type="dxa"/>
+            <w:tcW w:w="881" w:type="dxa"/>
           </w:tcPr>
           <w:p>
             <w:pPr>
@@ -1586,7 +1606,7 @@
         </w:tc>
         <w:tc>
           <w:tcPr>
-            <w:tcW w:w="894" w:type="dxa"/>
+            <w:tcW w:w="925" w:type="dxa"/>
           </w:tcPr>
           <w:p>
             <w:pPr>
@@ -1602,7 +1622,32 @@
         </w:tc>
         <w:tc>
           <w:tcPr>
-            <w:tcW w:w="1034" w:type="dxa"/>
+            <w:tcW w:w="1070" w:type="dxa"/>
+          </w:tcPr>
+          <w:p>
+            <w:pPr>
+              <w:cnfStyle w:val="000000000000" w:firstRow="0" w:lastRow="0" w:firstColumn="0" w:lastColumn="0" w:oddVBand="0" w:evenVBand="0" w:oddHBand="0" w:evenHBand="0" w:firstRowFirstColumn="0" w:firstRowLastColumn="0" w:lastRowFirstColumn="0" w:lastRowLastColumn="0"/>
+              <w:rPr>
+                <w:rFonts w:ascii="Century Gothic" w:hAnsi="Century Gothic"/>
+                <w:bCs/>
+                <w:sz w:val="22"/>
+                <w:szCs w:val="22"/>
+              </w:rPr>
+            </w:pPr>
+            <w:r>
+              <w:rPr>
+                <w:rFonts w:ascii="Century Gothic" w:hAnsi="Century Gothic"/>
+                <w:bCs/>
+                <w:sz w:val="22"/>
+                <w:szCs w:val="22"/>
+              </w:rPr>
+              <w:t>4</w:t>
+            </w:r>
+          </w:p>
+        </w:tc>
+        <w:tc>
+          <w:tcPr>
+            <w:tcW w:w="1074" w:type="dxa"/>
           </w:tcPr>
           <w:p>
             <w:pPr>
@@ -1618,7 +1663,7 @@
         </w:tc>
         <w:tc>
           <w:tcPr>
-            <w:tcW w:w="1037" w:type="dxa"/>
+            <w:tcW w:w="951" w:type="dxa"/>
           </w:tcPr>
           <w:p>
             <w:pPr>
@@ -1634,7 +1679,7 @@
         </w:tc>
         <w:tc>
           <w:tcPr>
-            <w:tcW w:w="920" w:type="dxa"/>
+            <w:tcW w:w="1827" w:type="dxa"/>
           </w:tcPr>
           <w:p>
             <w:pPr>
@@ -1650,39 +1695,7 @@
         </w:tc>
         <w:tc>
           <w:tcPr>
-            <w:tcW w:w="1758" w:type="dxa"/>
-          </w:tcPr>
-          <w:p>
-            <w:pPr>
-              <w:cnfStyle w:val="000000000000" w:firstRow="0" w:lastRow="0" w:firstColumn="0" w:lastColumn="0" w:oddVBand="0" w:evenVBand="0" w:oddHBand="0" w:evenHBand="0" w:firstRowFirstColumn="0" w:firstRowLastColumn="0" w:lastRowFirstColumn="0" w:lastRowLastColumn="0"/>
-              <w:rPr>
-                <w:rFonts w:ascii="Century Gothic" w:hAnsi="Century Gothic"/>
-                <w:bCs/>
-                <w:sz w:val="22"/>
-                <w:szCs w:val="22"/>
-              </w:rPr>
-            </w:pPr>
-          </w:p>
-        </w:tc>
-        <w:tc>
-          <w:tcPr>
-            <w:tcW w:w="785" w:type="dxa"/>
-          </w:tcPr>
-          <w:p>
-            <w:pPr>
-              <w:cnfStyle w:val="000000000000" w:firstRow="0" w:lastRow="0" w:firstColumn="0" w:lastColumn="0" w:oddVBand="0" w:evenVBand="0" w:oddHBand="0" w:evenHBand="0" w:firstRowFirstColumn="0" w:firstRowLastColumn="0" w:lastRowFirstColumn="0" w:lastRowLastColumn="0"/>
-              <w:rPr>
-                <w:rFonts w:ascii="Century Gothic" w:hAnsi="Century Gothic"/>
-                <w:bCs/>
-                <w:sz w:val="22"/>
-                <w:szCs w:val="22"/>
-              </w:rPr>
-            </w:pPr>
-          </w:p>
-        </w:tc>
-        <w:tc>
-          <w:tcPr>
-            <w:tcW w:w="221" w:type="dxa"/>
+            <w:tcW w:w="810" w:type="dxa"/>
           </w:tcPr>
           <w:p>
             <w:pPr>
@@ -1704,7 +1717,7 @@
         <w:tc>
           <w:tcPr>
             <w:cnfStyle w:val="001000000000" w:firstRow="0" w:lastRow="0" w:firstColumn="1" w:lastColumn="0" w:oddVBand="0" w:evenVBand="0" w:oddHBand="0" w:evenHBand="0" w:firstRowFirstColumn="0" w:firstRowLastColumn="0" w:lastRowFirstColumn="0" w:lastRowLastColumn="0"/>
-            <w:tcW w:w="853" w:type="dxa"/>
+            <w:tcW w:w="881" w:type="dxa"/>
           </w:tcPr>
           <w:p>
             <w:pPr>
@@ -1729,7 +1742,7 @@
         </w:tc>
         <w:tc>
           <w:tcPr>
-            <w:tcW w:w="894" w:type="dxa"/>
+            <w:tcW w:w="925" w:type="dxa"/>
           </w:tcPr>
           <w:p>
             <w:pPr>
@@ -1745,7 +1758,7 @@
         </w:tc>
         <w:tc>
           <w:tcPr>
-            <w:tcW w:w="1034" w:type="dxa"/>
+            <w:tcW w:w="1070" w:type="dxa"/>
           </w:tcPr>
           <w:p>
             <w:pPr>
@@ -1761,7 +1774,7 @@
         </w:tc>
         <w:tc>
           <w:tcPr>
-            <w:tcW w:w="1037" w:type="dxa"/>
+            <w:tcW w:w="1074" w:type="dxa"/>
           </w:tcPr>
           <w:p>
             <w:pPr>
@@ -1777,7 +1790,7 @@
         </w:tc>
         <w:tc>
           <w:tcPr>
-            <w:tcW w:w="920" w:type="dxa"/>
+            <w:tcW w:w="951" w:type="dxa"/>
           </w:tcPr>
           <w:p>
             <w:pPr>
@@ -1793,7 +1806,7 @@
         </w:tc>
         <w:tc>
           <w:tcPr>
-            <w:tcW w:w="1758" w:type="dxa"/>
+            <w:tcW w:w="1827" w:type="dxa"/>
           </w:tcPr>
           <w:p>
             <w:pPr>
@@ -1809,23 +1822,7 @@
         </w:tc>
         <w:tc>
           <w:tcPr>
-            <w:tcW w:w="785" w:type="dxa"/>
-          </w:tcPr>
-          <w:p>
-            <w:pPr>
-              <w:cnfStyle w:val="000000000000" w:firstRow="0" w:lastRow="0" w:firstColumn="0" w:lastColumn="0" w:oddVBand="0" w:evenVBand="0" w:oddHBand="0" w:evenHBand="0" w:firstRowFirstColumn="0" w:firstRowLastColumn="0" w:lastRowFirstColumn="0" w:lastRowLastColumn="0"/>
-              <w:rPr>
-                <w:rFonts w:ascii="Century Gothic" w:hAnsi="Century Gothic"/>
-                <w:bCs/>
-                <w:sz w:val="22"/>
-                <w:szCs w:val="22"/>
-              </w:rPr>
-            </w:pPr>
-          </w:p>
-        </w:tc>
-        <w:tc>
-          <w:tcPr>
-            <w:tcW w:w="221" w:type="dxa"/>
+            <w:tcW w:w="810" w:type="dxa"/>
           </w:tcPr>
           <w:p>
             <w:pPr>
@@ -1847,7 +1844,7 @@
         <w:tc>
           <w:tcPr>
             <w:cnfStyle w:val="001000000000" w:firstRow="0" w:lastRow="0" w:firstColumn="1" w:lastColumn="0" w:oddVBand="0" w:evenVBand="0" w:oddHBand="0" w:evenHBand="0" w:firstRowFirstColumn="0" w:firstRowLastColumn="0" w:lastRowFirstColumn="0" w:lastRowLastColumn="0"/>
-            <w:tcW w:w="853" w:type="dxa"/>
+            <w:tcW w:w="881" w:type="dxa"/>
           </w:tcPr>
           <w:p>
             <w:pPr>
@@ -1872,7 +1869,32 @@
         </w:tc>
         <w:tc>
           <w:tcPr>
-            <w:tcW w:w="894" w:type="dxa"/>
+            <w:tcW w:w="925" w:type="dxa"/>
+          </w:tcPr>
+          <w:p>
+            <w:pPr>
+              <w:cnfStyle w:val="000000000000" w:firstRow="0" w:lastRow="0" w:firstColumn="0" w:lastColumn="0" w:oddVBand="0" w:evenVBand="0" w:oddHBand="0" w:evenHBand="0" w:firstRowFirstColumn="0" w:firstRowLastColumn="0" w:lastRowFirstColumn="0" w:lastRowLastColumn="0"/>
+              <w:rPr>
+                <w:rFonts w:ascii="Century Gothic" w:hAnsi="Century Gothic"/>
+                <w:bCs/>
+                <w:sz w:val="22"/>
+                <w:szCs w:val="22"/>
+              </w:rPr>
+            </w:pPr>
+            <w:r>
+              <w:rPr>
+                <w:rFonts w:ascii="Century Gothic" w:hAnsi="Century Gothic"/>
+                <w:bCs/>
+                <w:sz w:val="22"/>
+                <w:szCs w:val="22"/>
+              </w:rPr>
+              <w:t>Plaza central</w:t>
+            </w:r>
+          </w:p>
+        </w:tc>
+        <w:tc>
+          <w:tcPr>
+            <w:tcW w:w="1070" w:type="dxa"/>
           </w:tcPr>
           <w:p>
             <w:pPr>
@@ -1888,7 +1910,7 @@
         </w:tc>
         <w:tc>
           <w:tcPr>
-            <w:tcW w:w="1034" w:type="dxa"/>
+            <w:tcW w:w="1074" w:type="dxa"/>
           </w:tcPr>
           <w:p>
             <w:pPr>
@@ -1904,7 +1926,7 @@
         </w:tc>
         <w:tc>
           <w:tcPr>
-            <w:tcW w:w="1037" w:type="dxa"/>
+            <w:tcW w:w="951" w:type="dxa"/>
           </w:tcPr>
           <w:p>
             <w:pPr>
@@ -1920,7 +1942,7 @@
         </w:tc>
         <w:tc>
           <w:tcPr>
-            <w:tcW w:w="920" w:type="dxa"/>
+            <w:tcW w:w="1827" w:type="dxa"/>
           </w:tcPr>
           <w:p>
             <w:pPr>
@@ -1936,39 +1958,7 @@
         </w:tc>
         <w:tc>
           <w:tcPr>
-            <w:tcW w:w="1758" w:type="dxa"/>
-          </w:tcPr>
-          <w:p>
-            <w:pPr>
-              <w:cnfStyle w:val="000000000000" w:firstRow="0" w:lastRow="0" w:firstColumn="0" w:lastColumn="0" w:oddVBand="0" w:evenVBand="0" w:oddHBand="0" w:evenHBand="0" w:firstRowFirstColumn="0" w:firstRowLastColumn="0" w:lastRowFirstColumn="0" w:lastRowLastColumn="0"/>
-              <w:rPr>
-                <w:rFonts w:ascii="Century Gothic" w:hAnsi="Century Gothic"/>
-                <w:bCs/>
-                <w:sz w:val="22"/>
-                <w:szCs w:val="22"/>
-              </w:rPr>
-            </w:pPr>
-          </w:p>
-        </w:tc>
-        <w:tc>
-          <w:tcPr>
-            <w:tcW w:w="785" w:type="dxa"/>
-          </w:tcPr>
-          <w:p>
-            <w:pPr>
-              <w:cnfStyle w:val="000000000000" w:firstRow="0" w:lastRow="0" w:firstColumn="0" w:lastColumn="0" w:oddVBand="0" w:evenVBand="0" w:oddHBand="0" w:evenHBand="0" w:firstRowFirstColumn="0" w:firstRowLastColumn="0" w:lastRowFirstColumn="0" w:lastRowLastColumn="0"/>
-              <w:rPr>
-                <w:rFonts w:ascii="Century Gothic" w:hAnsi="Century Gothic"/>
-                <w:bCs/>
-                <w:sz w:val="22"/>
-                <w:szCs w:val="22"/>
-              </w:rPr>
-            </w:pPr>
-          </w:p>
-        </w:tc>
-        <w:tc>
-          <w:tcPr>
-            <w:tcW w:w="221" w:type="dxa"/>
+            <w:tcW w:w="810" w:type="dxa"/>
           </w:tcPr>
           <w:p>
             <w:pPr>
@@ -1990,7 +1980,7 @@
         <w:tc>
           <w:tcPr>
             <w:cnfStyle w:val="001000000000" w:firstRow="0" w:lastRow="0" w:firstColumn="1" w:lastColumn="0" w:oddVBand="0" w:evenVBand="0" w:oddHBand="0" w:evenHBand="0" w:firstRowFirstColumn="0" w:firstRowLastColumn="0" w:lastRowFirstColumn="0" w:lastRowLastColumn="0"/>
-            <w:tcW w:w="853" w:type="dxa"/>
+            <w:tcW w:w="881" w:type="dxa"/>
           </w:tcPr>
           <w:p>
             <w:pPr>
@@ -2015,7 +2005,7 @@
         </w:tc>
         <w:tc>
           <w:tcPr>
-            <w:tcW w:w="894" w:type="dxa"/>
+            <w:tcW w:w="925" w:type="dxa"/>
           </w:tcPr>
           <w:p>
             <w:pPr>
@@ -2031,7 +2021,7 @@
         </w:tc>
         <w:tc>
           <w:tcPr>
-            <w:tcW w:w="1034" w:type="dxa"/>
+            <w:tcW w:w="1070" w:type="dxa"/>
           </w:tcPr>
           <w:p>
             <w:pPr>
@@ -2047,7 +2037,7 @@
         </w:tc>
         <w:tc>
           <w:tcPr>
-            <w:tcW w:w="1037" w:type="dxa"/>
+            <w:tcW w:w="1074" w:type="dxa"/>
           </w:tcPr>
           <w:p>
             <w:pPr>
@@ -2063,7 +2053,7 @@
         </w:tc>
         <w:tc>
           <w:tcPr>
-            <w:tcW w:w="920" w:type="dxa"/>
+            <w:tcW w:w="951" w:type="dxa"/>
           </w:tcPr>
           <w:p>
             <w:pPr>
@@ -2079,7 +2069,7 @@
         </w:tc>
         <w:tc>
           <w:tcPr>
-            <w:tcW w:w="1758" w:type="dxa"/>
+            <w:tcW w:w="1827" w:type="dxa"/>
           </w:tcPr>
           <w:p>
             <w:pPr>
@@ -2095,23 +2085,7 @@
         </w:tc>
         <w:tc>
           <w:tcPr>
-            <w:tcW w:w="785" w:type="dxa"/>
-          </w:tcPr>
-          <w:p>
-            <w:pPr>
-              <w:cnfStyle w:val="000000000000" w:firstRow="0" w:lastRow="0" w:firstColumn="0" w:lastColumn="0" w:oddVBand="0" w:evenVBand="0" w:oddHBand="0" w:evenHBand="0" w:firstRowFirstColumn="0" w:firstRowLastColumn="0" w:lastRowFirstColumn="0" w:lastRowLastColumn="0"/>
-              <w:rPr>
-                <w:rFonts w:ascii="Century Gothic" w:hAnsi="Century Gothic"/>
-                <w:bCs/>
-                <w:sz w:val="22"/>
-                <w:szCs w:val="22"/>
-              </w:rPr>
-            </w:pPr>
-          </w:p>
-        </w:tc>
-        <w:tc>
-          <w:tcPr>
-            <w:tcW w:w="221" w:type="dxa"/>
+            <w:tcW w:w="810" w:type="dxa"/>
           </w:tcPr>
           <w:p>
             <w:pPr>
@@ -2408,7 +2382,21 @@
           <w:rFonts w:ascii="Century Gothic" w:hAnsi="Century Gothic"/>
           <w:bCs/>
         </w:rPr>
-        <w:t>Promedio frecuencia de clientes</w:t>
+        <w:t>Promedio de clientes</w:t>
+      </w:r>
+      <w:r>
+        <w:rPr>
+          <w:rFonts w:ascii="Century Gothic" w:hAnsi="Century Gothic"/>
+          <w:bCs/>
+        </w:rPr>
+        <w:t xml:space="preserve"> </w:t>
+      </w:r>
+      <w:r>
+        <w:rPr>
+          <w:rFonts w:ascii="Century Gothic" w:hAnsi="Century Gothic"/>
+          <w:bCs/>
+        </w:rPr>
+        <w:t>por rango de fechas</w:t>
       </w:r>
     </w:p>
     <w:p>
@@ -2430,6 +2418,13 @@
         </w:rPr>
         <w:t>Promedio de ganancias</w:t>
       </w:r>
+      <w:r>
+        <w:rPr>
+          <w:rFonts w:ascii="Century Gothic" w:hAnsi="Century Gothic"/>
+          <w:bCs/>
+        </w:rPr>
+        <w:t xml:space="preserve"> por rango de fechas</w:t>
+      </w:r>
     </w:p>
     <w:p>
       <w:pPr>
@@ -2511,16 +2506,34 @@
           <w:rFonts w:ascii="Century Gothic" w:hAnsi="Century Gothic"/>
           <w:bCs/>
         </w:rPr>
-        <w:t>Ver la posibilidad de automatizar algunas de las pocas cosas que se hacen manualmente (aprobar el reporte, Realizar promedios y comparaciones, reportar errores e incoherencias)</w:t>
+        <w:lastRenderedPageBreak/>
+        <w:t>Ver la posibilidad de automatizar algunas de las pocas cosas</w:t>
+      </w:r>
+      <w:r>
+        <w:rPr>
+          <w:rFonts w:ascii="Century Gothic" w:hAnsi="Century Gothic"/>
+          <w:bCs/>
+        </w:rPr>
+        <w:t xml:space="preserve"> que aún se haría</w:t>
+      </w:r>
+      <w:r>
+        <w:rPr>
+          <w:rFonts w:ascii="Century Gothic" w:hAnsi="Century Gothic"/>
+          <w:bCs/>
+        </w:rPr>
+        <w:t xml:space="preserve">n </w:t>
+      </w:r>
+      <w:r>
+        <w:rPr>
+          <w:rFonts w:ascii="Century Gothic" w:hAnsi="Century Gothic"/>
+          <w:bCs/>
+        </w:rPr>
+        <w:t>manualmente (aprobar el reporte, Realizar promedios y comparaciones, reportar errores e incoherencias)</w:t>
       </w:r>
     </w:p>
     <w:p>
       <w:pPr>
         <w:pStyle w:val="Prrafodelista"/>
-        <w:numPr>
-          <w:ilvl w:val="0"/>
-          <w:numId w:val="51"/>
-        </w:numPr>
         <w:rPr>
           <w:rFonts w:ascii="Century Gothic" w:hAnsi="Century Gothic"/>
           <w:bCs/>

</xml_diff>

<commit_message>
nueva funcion para el registro de reportes
</commit_message>
<xml_diff>
--- a/PYxVanessa/contador_clientes.docx
+++ b/PYxVanessa/contador_clientes.docx
@@ -49,7 +49,6 @@
         </w:rPr>
         <w:t xml:space="preserve"> </w:t>
       </w:r>
-      <w:proofErr w:type="spellStart"/>
       <w:r>
         <w:rPr>
           <w:rFonts w:ascii="Century Gothic" w:hAnsi="Century Gothic"/>
@@ -77,7 +76,6 @@
         </w:rPr>
         <w:t>xVanessa</w:t>
       </w:r>
-      <w:proofErr w:type="spellEnd"/>
     </w:p>
     <w:p>
       <w:pPr>
@@ -2177,7 +2175,7 @@
           <w:rFonts w:ascii="Century Gothic" w:hAnsi="Century Gothic"/>
           <w:bCs/>
         </w:rPr>
-        <w:t xml:space="preserve"> Nombre del almacén </w:t>
+        <w:t xml:space="preserve"> Nombre del almacén</w:t>
       </w:r>
     </w:p>
     <w:p>
@@ -2231,7 +2229,7 @@
           <w:rFonts w:ascii="Century Gothic" w:hAnsi="Century Gothic"/>
           <w:bCs/>
         </w:rPr>
-        <w:t xml:space="preserve"> Total de facturas en el día </w:t>
+        <w:t xml:space="preserve"> Total de facturas en el día</w:t>
       </w:r>
     </w:p>
     <w:p>
@@ -2258,7 +2256,7 @@
           <w:rFonts w:ascii="Century Gothic" w:hAnsi="Century Gothic"/>
           <w:bCs/>
         </w:rPr>
-        <w:t xml:space="preserve"> Valor total de vetas </w:t>
+        <w:t xml:space="preserve"> Valor total de vetas</w:t>
       </w:r>
     </w:p>
     <w:p>
@@ -2317,6 +2315,30 @@
     </w:p>
     <w:p>
       <w:pPr>
+        <w:ind w:left="360"/>
+        <w:rPr>
+          <w:rFonts w:ascii="Century Gothic" w:hAnsi="Century Gothic"/>
+          <w:bCs/>
+        </w:rPr>
+      </w:pPr>
+    </w:p>
+    <w:p>
+      <w:pPr>
+        <w:rPr>
+          <w:rFonts w:ascii="Century Gothic" w:hAnsi="Century Gothic"/>
+          <w:b/>
+        </w:rPr>
+      </w:pPr>
+      <w:r>
+        <w:rPr>
+          <w:rFonts w:ascii="Century Gothic" w:hAnsi="Century Gothic"/>
+          <w:b/>
+        </w:rPr>
+        <w:t>¿Qué cálculos adicionales podrían hacerse después?</w:t>
+      </w:r>
+    </w:p>
+    <w:p>
+      <w:pPr>
         <w:pStyle w:val="Prrafodelista"/>
         <w:numPr>
           <w:ilvl w:val="0"/>
@@ -2324,45 +2346,29 @@
         </w:numPr>
         <w:rPr>
           <w:rFonts w:ascii="Century Gothic" w:hAnsi="Century Gothic"/>
-          <w:bCs/>
-        </w:rPr>
-      </w:pPr>
-      <w:r>
-        <w:rPr>
-          <w:rFonts w:ascii="Century Gothic" w:hAnsi="Century Gothic"/>
           <w:b/>
         </w:rPr>
-        <w:t>opción para aprobar:</w:t>
-      </w:r>
-      <w:r>
-        <w:rPr>
-          <w:rFonts w:ascii="Century Gothic" w:hAnsi="Century Gothic"/>
-          <w:bCs/>
-        </w:rPr>
-        <w:t xml:space="preserve"> opción de aprobación del reporte</w:t>
-      </w:r>
-    </w:p>
-    <w:p>
-      <w:pPr>
-        <w:rPr>
-          <w:rFonts w:ascii="Century Gothic" w:hAnsi="Century Gothic"/>
-          <w:bCs/>
-        </w:rPr>
-      </w:pPr>
-    </w:p>
-    <w:p>
-      <w:pPr>
-        <w:rPr>
-          <w:rFonts w:ascii="Century Gothic" w:hAnsi="Century Gothic"/>
-          <w:b/>
-        </w:rPr>
-      </w:pPr>
-      <w:r>
-        <w:rPr>
-          <w:rFonts w:ascii="Century Gothic" w:hAnsi="Century Gothic"/>
-          <w:b/>
-        </w:rPr>
-        <w:t>¿Qué cálculos adicionales podrían hacerse después?</w:t>
+      </w:pPr>
+      <w:r>
+        <w:rPr>
+          <w:rFonts w:ascii="Century Gothic" w:hAnsi="Century Gothic"/>
+          <w:bCs/>
+        </w:rPr>
+        <w:t>Promedio de clientes</w:t>
+      </w:r>
+      <w:r>
+        <w:rPr>
+          <w:rFonts w:ascii="Century Gothic" w:hAnsi="Century Gothic"/>
+          <w:bCs/>
+        </w:rPr>
+        <w:t xml:space="preserve"> </w:t>
+      </w:r>
+      <w:r>
+        <w:rPr>
+          <w:rFonts w:ascii="Century Gothic" w:hAnsi="Century Gothic"/>
+          <w:bCs/>
+        </w:rPr>
+        <w:t>por rango de fechas</w:t>
       </w:r>
     </w:p>
     <w:p>
@@ -2382,21 +2388,14 @@
           <w:rFonts w:ascii="Century Gothic" w:hAnsi="Century Gothic"/>
           <w:bCs/>
         </w:rPr>
-        <w:t>Promedio de clientes</w:t>
-      </w:r>
-      <w:r>
-        <w:rPr>
-          <w:rFonts w:ascii="Century Gothic" w:hAnsi="Century Gothic"/>
-          <w:bCs/>
-        </w:rPr>
-        <w:t xml:space="preserve"> </w:t>
-      </w:r>
-      <w:r>
-        <w:rPr>
-          <w:rFonts w:ascii="Century Gothic" w:hAnsi="Century Gothic"/>
-          <w:bCs/>
-        </w:rPr>
-        <w:t>por rango de fechas</w:t>
+        <w:t>Promedio de ganancias</w:t>
+      </w:r>
+      <w:r>
+        <w:rPr>
+          <w:rFonts w:ascii="Century Gothic" w:hAnsi="Century Gothic"/>
+          <w:bCs/>
+        </w:rPr>
+        <w:t xml:space="preserve"> por rango de fechas</w:t>
       </w:r>
     </w:p>
     <w:p>
@@ -2416,14 +2415,7 @@
           <w:rFonts w:ascii="Century Gothic" w:hAnsi="Century Gothic"/>
           <w:bCs/>
         </w:rPr>
-        <w:t>Promedio de ganancias</w:t>
-      </w:r>
-      <w:r>
-        <w:rPr>
-          <w:rFonts w:ascii="Century Gothic" w:hAnsi="Century Gothic"/>
-          <w:bCs/>
-        </w:rPr>
-        <w:t xml:space="preserve"> por rango de fechas</w:t>
+        <w:t>Realizar comparaciones entre meses y tiendas</w:t>
       </w:r>
     </w:p>
     <w:p>
@@ -2443,7 +2435,55 @@
           <w:rFonts w:ascii="Century Gothic" w:hAnsi="Century Gothic"/>
           <w:bCs/>
         </w:rPr>
-        <w:t>Realizar comparaciones entre meses y tiendas</w:t>
+        <w:t>Descargar e imprimir reportes</w:t>
+      </w:r>
+    </w:p>
+    <w:p>
+      <w:pPr>
+        <w:rPr>
+          <w:rFonts w:ascii="Century Gothic" w:hAnsi="Century Gothic"/>
+          <w:b/>
+        </w:rPr>
+      </w:pPr>
+    </w:p>
+    <w:p>
+      <w:pPr>
+        <w:rPr>
+          <w:rFonts w:ascii="Century Gothic" w:hAnsi="Century Gothic"/>
+          <w:b/>
+        </w:rPr>
+      </w:pPr>
+    </w:p>
+    <w:p>
+      <w:pPr>
+        <w:rPr>
+          <w:rFonts w:ascii="Century Gothic" w:hAnsi="Century Gothic"/>
+          <w:b/>
+        </w:rPr>
+      </w:pPr>
+    </w:p>
+    <w:p>
+      <w:pPr>
+        <w:rPr>
+          <w:rFonts w:ascii="Century Gothic" w:hAnsi="Century Gothic"/>
+          <w:b/>
+        </w:rPr>
+      </w:pPr>
+    </w:p>
+    <w:p>
+      <w:pPr>
+        <w:rPr>
+          <w:rFonts w:ascii="Century Gothic" w:hAnsi="Century Gothic"/>
+          <w:b/>
+        </w:rPr>
+      </w:pPr>
+      <w:r>
+        <w:rPr>
+          <w:rFonts w:ascii="Century Gothic" w:hAnsi="Century Gothic"/>
+          <w:b/>
+        </w:rPr>
+        <w:lastRenderedPageBreak/>
+        <w:t>¿Cómo podría mejorar este sistema en el futuro?</w:t>
       </w:r>
     </w:p>
     <w:p>
@@ -2455,58 +2495,14 @@
         </w:numPr>
         <w:rPr>
           <w:rFonts w:ascii="Century Gothic" w:hAnsi="Century Gothic"/>
-          <w:b/>
-        </w:rPr>
-      </w:pPr>
-      <w:r>
-        <w:rPr>
-          <w:rFonts w:ascii="Century Gothic" w:hAnsi="Century Gothic"/>
-          <w:bCs/>
-        </w:rPr>
-        <w:t>Descargar e imprimir reportes</w:t>
-      </w:r>
-    </w:p>
-    <w:p>
-      <w:pPr>
-        <w:rPr>
-          <w:rFonts w:ascii="Century Gothic" w:hAnsi="Century Gothic"/>
-          <w:b/>
-        </w:rPr>
-      </w:pPr>
-    </w:p>
-    <w:p>
-      <w:pPr>
-        <w:rPr>
-          <w:rFonts w:ascii="Century Gothic" w:hAnsi="Century Gothic"/>
-          <w:b/>
-        </w:rPr>
-      </w:pPr>
-      <w:r>
-        <w:rPr>
-          <w:rFonts w:ascii="Century Gothic" w:hAnsi="Century Gothic"/>
-          <w:b/>
-        </w:rPr>
-        <w:t>¿Cómo podría mejorar este sistema en el futuro?</w:t>
-      </w:r>
-    </w:p>
-    <w:p>
-      <w:pPr>
-        <w:pStyle w:val="Prrafodelista"/>
-        <w:numPr>
-          <w:ilvl w:val="0"/>
-          <w:numId w:val="51"/>
-        </w:numPr>
-        <w:rPr>
-          <w:rFonts w:ascii="Century Gothic" w:hAnsi="Century Gothic"/>
-          <w:bCs/>
-        </w:rPr>
-      </w:pPr>
-      <w:r>
-        <w:rPr>
-          <w:rFonts w:ascii="Century Gothic" w:hAnsi="Century Gothic"/>
-          <w:bCs/>
-        </w:rPr>
-        <w:lastRenderedPageBreak/>
+          <w:bCs/>
+        </w:rPr>
+      </w:pPr>
+      <w:r>
+        <w:rPr>
+          <w:rFonts w:ascii="Century Gothic" w:hAnsi="Century Gothic"/>
+          <w:bCs/>
+        </w:rPr>
         <w:t>Ver la posibilidad de automatizar algunas de las pocas cosas</w:t>
       </w:r>
       <w:r>

</xml_diff>